<commit_message>
Pelagius concept + presentatie dingen
</commit_message>
<xml_diff>
--- a/Planning/Concept - presentatie 1/8_AssetList.docx
+++ b/Planning/Concept - presentatie 1/8_AssetList.docx
@@ -28,7 +28,6 @@
         <w:t xml:space="preserve">Presentatie Asset list uitleg </w:t>
         <w:br/>
         <w:br/>
-        <w:t xml:space="preserve">na uitleg A3 map</w:t>
       </w:r>
     </w:p>
     <w:p>
@@ -77,17 +76,6 @@
           <w:shd w:fill="auto" w:val="clear"/>
         </w:rPr>
       </w:pPr>
-      <w:r>
-        <w:rPr>
-          <w:rFonts w:ascii="Calibri" w:hAnsi="Calibri" w:cs="Calibri" w:eastAsia="Calibri"/>
-          <w:color w:val="auto"/>
-          <w:spacing w:val="0"/>
-          <w:position w:val="0"/>
-          <w:sz w:val="22"/>
-          <w:shd w:fill="auto" w:val="clear"/>
-        </w:rPr>
-        <w:t xml:space="preserve">daarna uitleg Code structure/ flowcharts</w:t>
-      </w:r>
     </w:p>
   </w:body>
 </w:document>

</xml_diff>